<commit_message>
add Bab I point Latar Belakang
</commit_message>
<xml_diff>
--- a/Dokumen TA/BAB I.docx
+++ b/Dokumen TA/BAB I.docx
@@ -99,8 +99,6 @@
         </w:rPr>
         <w:t xml:space="preserve"> </w:t>
       </w:r>
-      <w:bookmarkStart w:id="0" w:name="_GoBack"/>
-      <w:bookmarkEnd w:id="0"/>
       <w:r>
         <w:rPr>
           <w:rFonts w:ascii="Times New Roman" w:hAnsi="Times New Roman" w:cs="Times New Roman"/>
@@ -132,25 +130,7 @@
           <w:sz w:val="24"/>
           <w:szCs w:val="24"/>
         </w:rPr>
-        <w:t xml:space="preserve">coronavirus </w:t>
-      </w:r>
-      <w:r>
-        <w:rPr>
-          <w:rFonts w:ascii="Times New Roman" w:hAnsi="Times New Roman" w:cs="Times New Roman"/>
-          <w:i/>
-          <w:sz w:val="24"/>
-          <w:szCs w:val="24"/>
-        </w:rPr>
-        <w:t xml:space="preserve">strain severe acute respiratory </w:t>
-      </w:r>
-      <w:r>
-        <w:rPr>
-          <w:rFonts w:ascii="Times New Roman" w:hAnsi="Times New Roman" w:cs="Times New Roman"/>
-          <w:i/>
-          <w:sz w:val="24"/>
-          <w:szCs w:val="24"/>
-        </w:rPr>
-        <w:t>syndrome coronavirus</w:t>
+        <w:t>coronavirus strain severe acute respiratory syndrome coronavirus</w:t>
       </w:r>
       <w:r>
         <w:rPr>
@@ -945,6 +925,1032 @@
           <w:szCs w:val="24"/>
         </w:rPr>
       </w:pPr>
+      <w:r>
+        <w:rPr>
+          <w:rFonts w:ascii="Times New Roman" w:hAnsi="Times New Roman" w:cs="Times New Roman"/>
+          <w:sz w:val="24"/>
+          <w:szCs w:val="24"/>
+        </w:rPr>
+        <w:t>....</w:t>
+      </w:r>
+      <w:r>
+        <w:rPr>
+          <w:rFonts w:ascii="Times New Roman" w:hAnsi="Times New Roman" w:cs="Times New Roman"/>
+          <w:sz w:val="24"/>
+          <w:szCs w:val="24"/>
+        </w:rPr>
+        <w:t>[</w:t>
+      </w:r>
+      <w:r>
+        <w:rPr>
+          <w:rFonts w:ascii="Times New Roman" w:hAnsi="Times New Roman" w:cs="Times New Roman"/>
+          <w:sz w:val="24"/>
+          <w:szCs w:val="24"/>
+        </w:rPr>
+        <w:t xml:space="preserve">SOLUSI =&gt; </w:t>
+      </w:r>
+      <w:r>
+        <w:rPr>
+          <w:rFonts w:ascii="Times New Roman" w:hAnsi="Times New Roman" w:cs="Times New Roman"/>
+          <w:sz w:val="24"/>
+          <w:szCs w:val="24"/>
+        </w:rPr>
+        <w:t>MASALAH]</w:t>
+      </w:r>
+    </w:p>
+    <w:p>
+      <w:pPr>
+        <w:ind w:left="1134" w:firstLine="567"/>
+        <w:jc w:val="both"/>
+        <w:rPr>
+          <w:rFonts w:ascii="Times New Roman" w:hAnsi="Times New Roman" w:cs="Times New Roman"/>
+          <w:sz w:val="24"/>
+          <w:szCs w:val="24"/>
+        </w:rPr>
+      </w:pPr>
+      <w:r>
+        <w:rPr>
+          <w:rFonts w:ascii="Times New Roman" w:hAnsi="Times New Roman" w:cs="Times New Roman"/>
+          <w:sz w:val="24"/>
+          <w:szCs w:val="24"/>
+        </w:rPr>
+        <w:t>....</w:t>
+      </w:r>
+      <w:r>
+        <w:rPr>
+          <w:rFonts w:ascii="Times New Roman" w:hAnsi="Times New Roman" w:cs="Times New Roman"/>
+          <w:sz w:val="24"/>
+          <w:szCs w:val="24"/>
+        </w:rPr>
+        <w:t xml:space="preserve">[PENGENALAN </w:t>
+      </w:r>
+      <w:r>
+        <w:rPr>
+          <w:rFonts w:ascii="Times New Roman" w:hAnsi="Times New Roman" w:cs="Times New Roman"/>
+          <w:sz w:val="24"/>
+          <w:szCs w:val="24"/>
+        </w:rPr>
+        <w:t>PENELITIAN</w:t>
+      </w:r>
+      <w:r>
+        <w:rPr>
+          <w:rFonts w:ascii="Times New Roman" w:hAnsi="Times New Roman" w:cs="Times New Roman"/>
+          <w:sz w:val="24"/>
+          <w:szCs w:val="24"/>
+        </w:rPr>
+        <w:t>]</w:t>
+      </w:r>
+    </w:p>
+    <w:p>
+      <w:pPr>
+        <w:ind w:left="1134" w:firstLine="567"/>
+        <w:jc w:val="both"/>
+        <w:rPr>
+          <w:rFonts w:ascii="Times New Roman" w:hAnsi="Times New Roman" w:cs="Times New Roman"/>
+          <w:sz w:val="24"/>
+          <w:szCs w:val="24"/>
+        </w:rPr>
+      </w:pPr>
+      <w:r>
+        <w:rPr>
+          <w:rFonts w:ascii="Times New Roman" w:hAnsi="Times New Roman" w:cs="Times New Roman"/>
+          <w:sz w:val="24"/>
+          <w:szCs w:val="24"/>
+        </w:rPr>
+        <w:t>Penelitian ter</w:t>
+      </w:r>
+      <w:r>
+        <w:rPr>
+          <w:rFonts w:ascii="Times New Roman" w:hAnsi="Times New Roman" w:cs="Times New Roman"/>
+          <w:sz w:val="24"/>
+          <w:szCs w:val="24"/>
+        </w:rPr>
+        <w:t>dahulu yang pernah dilakukan</w:t>
+      </w:r>
+      <w:r>
+        <w:rPr>
+          <w:rFonts w:ascii="Times New Roman" w:hAnsi="Times New Roman" w:cs="Times New Roman"/>
+          <w:sz w:val="24"/>
+          <w:szCs w:val="24"/>
+        </w:rPr>
+        <w:t xml:space="preserve"> diantaranya</w:t>
+      </w:r>
+      <w:r>
+        <w:rPr>
+          <w:rFonts w:ascii="Times New Roman" w:hAnsi="Times New Roman" w:cs="Times New Roman"/>
+          <w:sz w:val="24"/>
+          <w:szCs w:val="24"/>
+        </w:rPr>
+        <w:t xml:space="preserve"> </w:t>
+      </w:r>
+      <w:r>
+        <w:rPr>
+          <w:rFonts w:ascii="Times New Roman" w:hAnsi="Times New Roman" w:cs="Times New Roman"/>
+          <w:sz w:val="24"/>
+          <w:szCs w:val="24"/>
+        </w:rPr>
+        <w:t xml:space="preserve">adalah </w:t>
+      </w:r>
+      <w:r>
+        <w:rPr>
+          <w:rFonts w:ascii="Times New Roman" w:hAnsi="Times New Roman" w:cs="Times New Roman"/>
+          <w:sz w:val="24"/>
+          <w:szCs w:val="24"/>
+        </w:rPr>
+        <w:t xml:space="preserve">analisis sentimen </w:t>
+      </w:r>
+      <w:r>
+        <w:rPr>
+          <w:rFonts w:ascii="Times New Roman" w:hAnsi="Times New Roman" w:cs="Times New Roman"/>
+          <w:sz w:val="24"/>
+          <w:szCs w:val="24"/>
+        </w:rPr>
+        <w:t xml:space="preserve">masyarakat </w:t>
+      </w:r>
+      <w:r>
+        <w:rPr>
+          <w:rFonts w:ascii="Times New Roman" w:hAnsi="Times New Roman" w:cs="Times New Roman"/>
+          <w:sz w:val="24"/>
+          <w:szCs w:val="24"/>
+        </w:rPr>
+        <w:t>terhadap</w:t>
+      </w:r>
+      <w:r>
+        <w:rPr>
+          <w:rFonts w:ascii="Times New Roman" w:hAnsi="Times New Roman" w:cs="Times New Roman"/>
+          <w:sz w:val="24"/>
+          <w:szCs w:val="24"/>
+        </w:rPr>
+        <w:t xml:space="preserve"> </w:t>
+      </w:r>
+      <w:r>
+        <w:rPr>
+          <w:rFonts w:ascii="Times New Roman" w:hAnsi="Times New Roman" w:cs="Times New Roman"/>
+          <w:sz w:val="24"/>
+          <w:szCs w:val="24"/>
+        </w:rPr>
+        <w:t>komentar publik terkait calon presiden Indonesia 2019</w:t>
+      </w:r>
+      <w:r>
+        <w:rPr>
+          <w:rFonts w:ascii="Times New Roman" w:hAnsi="Times New Roman" w:cs="Times New Roman"/>
+          <w:sz w:val="24"/>
+          <w:szCs w:val="24"/>
+        </w:rPr>
+        <w:t xml:space="preserve"> menggunakan Naive Bayes Classifier memperoleh hasil akurasi 86,4%. </w:t>
+      </w:r>
+      <w:r>
+        <w:rPr>
+          <w:rFonts w:ascii="Times New Roman" w:hAnsi="Times New Roman" w:cs="Times New Roman"/>
+          <w:sz w:val="24"/>
+          <w:szCs w:val="24"/>
+        </w:rPr>
+        <w:t xml:space="preserve">Studi lain </w:t>
+      </w:r>
+      <w:r>
+        <w:rPr>
+          <w:rFonts w:ascii="Times New Roman" w:hAnsi="Times New Roman" w:cs="Times New Roman"/>
+          <w:sz w:val="24"/>
+          <w:szCs w:val="24"/>
+        </w:rPr>
+        <w:t>yang pernah</w:t>
+      </w:r>
+      <w:r>
+        <w:rPr>
+          <w:rFonts w:ascii="Times New Roman" w:hAnsi="Times New Roman" w:cs="Times New Roman"/>
+          <w:sz w:val="24"/>
+          <w:szCs w:val="24"/>
+        </w:rPr>
+        <w:t xml:space="preserve"> </w:t>
+      </w:r>
+      <w:r>
+        <w:rPr>
+          <w:rFonts w:ascii="Times New Roman" w:hAnsi="Times New Roman" w:cs="Times New Roman"/>
+          <w:sz w:val="24"/>
+          <w:szCs w:val="24"/>
+        </w:rPr>
+        <w:t xml:space="preserve">dilakukan </w:t>
+      </w:r>
+      <w:r>
+        <w:rPr>
+          <w:rFonts w:ascii="Times New Roman" w:hAnsi="Times New Roman" w:cs="Times New Roman"/>
+          <w:sz w:val="24"/>
+          <w:szCs w:val="24"/>
+        </w:rPr>
+        <w:t xml:space="preserve">untuk menganalisa sentimen </w:t>
+      </w:r>
+      <w:r>
+        <w:rPr>
+          <w:rFonts w:ascii="Times New Roman" w:hAnsi="Times New Roman" w:cs="Times New Roman"/>
+          <w:sz w:val="24"/>
+          <w:szCs w:val="24"/>
+        </w:rPr>
+        <w:t xml:space="preserve">pada media sosial Twitter </w:t>
+      </w:r>
+      <w:r>
+        <w:rPr>
+          <w:rFonts w:ascii="Times New Roman" w:hAnsi="Times New Roman" w:cs="Times New Roman"/>
+          <w:sz w:val="24"/>
+          <w:szCs w:val="24"/>
+        </w:rPr>
+        <w:t>menggunakan</w:t>
+      </w:r>
+      <w:r>
+        <w:rPr>
+          <w:rFonts w:ascii="Times New Roman" w:hAnsi="Times New Roman" w:cs="Times New Roman"/>
+          <w:sz w:val="24"/>
+          <w:szCs w:val="24"/>
+        </w:rPr>
+        <w:t xml:space="preserve"> </w:t>
+      </w:r>
+      <w:r>
+        <w:rPr>
+          <w:rFonts w:ascii="Times New Roman" w:hAnsi="Times New Roman" w:cs="Times New Roman"/>
+          <w:sz w:val="24"/>
+          <w:szCs w:val="24"/>
+        </w:rPr>
+        <w:t>Naïve Bayes</w:t>
+      </w:r>
+      <w:r>
+        <w:rPr>
+          <w:rFonts w:ascii="Times New Roman" w:hAnsi="Times New Roman" w:cs="Times New Roman"/>
+          <w:sz w:val="24"/>
+          <w:szCs w:val="24"/>
+        </w:rPr>
+        <w:t xml:space="preserve"> dan pembobotan TF-IDF</w:t>
+      </w:r>
+      <w:r>
+        <w:rPr>
+          <w:rFonts w:ascii="Times New Roman" w:hAnsi="Times New Roman" w:cs="Times New Roman"/>
+          <w:sz w:val="24"/>
+          <w:szCs w:val="24"/>
+        </w:rPr>
+        <w:t xml:space="preserve"> </w:t>
+      </w:r>
+      <w:r>
+        <w:rPr>
+          <w:rFonts w:ascii="Times New Roman" w:hAnsi="Times New Roman" w:cs="Times New Roman"/>
+          <w:sz w:val="24"/>
+          <w:szCs w:val="24"/>
+        </w:rPr>
+        <w:t>(</w:t>
+      </w:r>
+      <w:r>
+        <w:rPr>
+          <w:rFonts w:ascii="Times New Roman" w:hAnsi="Times New Roman" w:cs="Times New Roman"/>
+          <w:sz w:val="24"/>
+          <w:szCs w:val="24"/>
+        </w:rPr>
+        <w:t>Vina</w:t>
+      </w:r>
+      <w:r>
+        <w:rPr>
+          <w:rFonts w:ascii="Times New Roman" w:hAnsi="Times New Roman" w:cs="Times New Roman"/>
+          <w:sz w:val="24"/>
+          <w:szCs w:val="24"/>
+        </w:rPr>
+        <w:t xml:space="preserve"> &amp;</w:t>
+      </w:r>
+      <w:r>
+        <w:rPr>
+          <w:rFonts w:ascii="Times New Roman" w:hAnsi="Times New Roman" w:cs="Times New Roman"/>
+          <w:sz w:val="24"/>
+          <w:szCs w:val="24"/>
+        </w:rPr>
+        <w:t xml:space="preserve"> Wibowo, 2019</w:t>
+      </w:r>
+      <w:r>
+        <w:rPr>
+          <w:rFonts w:ascii="Times New Roman" w:hAnsi="Times New Roman" w:cs="Times New Roman"/>
+          <w:sz w:val="24"/>
+          <w:szCs w:val="24"/>
+        </w:rPr>
+        <w:t>)</w:t>
+      </w:r>
+      <w:r>
+        <w:rPr>
+          <w:rFonts w:ascii="Times New Roman" w:hAnsi="Times New Roman" w:cs="Times New Roman"/>
+          <w:sz w:val="24"/>
+          <w:szCs w:val="24"/>
+        </w:rPr>
+        <w:t xml:space="preserve">, </w:t>
+      </w:r>
+      <w:r>
+        <w:rPr>
+          <w:rFonts w:ascii="Times New Roman" w:hAnsi="Times New Roman" w:cs="Times New Roman"/>
+          <w:sz w:val="24"/>
+          <w:szCs w:val="24"/>
+        </w:rPr>
+        <w:t xml:space="preserve">studi tersebut </w:t>
+      </w:r>
+      <w:r>
+        <w:rPr>
+          <w:rFonts w:ascii="Times New Roman" w:hAnsi="Times New Roman" w:cs="Times New Roman"/>
+          <w:sz w:val="24"/>
+          <w:szCs w:val="24"/>
+        </w:rPr>
+        <w:t xml:space="preserve">memiliki nilai akurasi </w:t>
+      </w:r>
+      <w:r>
+        <w:rPr>
+          <w:rFonts w:ascii="Times New Roman" w:hAnsi="Times New Roman" w:cs="Times New Roman"/>
+          <w:sz w:val="24"/>
+          <w:szCs w:val="24"/>
+        </w:rPr>
+        <w:t>di atas 9</w:t>
+      </w:r>
+      <w:r>
+        <w:rPr>
+          <w:rFonts w:ascii="Times New Roman" w:hAnsi="Times New Roman" w:cs="Times New Roman"/>
+          <w:sz w:val="24"/>
+          <w:szCs w:val="24"/>
+        </w:rPr>
+        <w:t>6</w:t>
+      </w:r>
+      <w:r>
+        <w:rPr>
+          <w:rFonts w:ascii="Times New Roman" w:hAnsi="Times New Roman" w:cs="Times New Roman"/>
+          <w:sz w:val="24"/>
+          <w:szCs w:val="24"/>
+        </w:rPr>
+        <w:t>%</w:t>
+      </w:r>
+      <w:r>
+        <w:rPr>
+          <w:rFonts w:ascii="Times New Roman" w:hAnsi="Times New Roman" w:cs="Times New Roman"/>
+          <w:sz w:val="24"/>
+          <w:szCs w:val="24"/>
+        </w:rPr>
+        <w:t xml:space="preserve"> dengan metode yang diusulkan</w:t>
+      </w:r>
+      <w:r>
+        <w:rPr>
+          <w:rFonts w:ascii="Times New Roman" w:hAnsi="Times New Roman" w:cs="Times New Roman"/>
+          <w:sz w:val="24"/>
+          <w:szCs w:val="24"/>
+        </w:rPr>
+        <w:t>.</w:t>
+      </w:r>
+      <w:r>
+        <w:rPr>
+          <w:rFonts w:ascii="Times New Roman" w:hAnsi="Times New Roman" w:cs="Times New Roman"/>
+          <w:sz w:val="24"/>
+          <w:szCs w:val="24"/>
+        </w:rPr>
+        <w:t xml:space="preserve"> </w:t>
+      </w:r>
+      <w:r>
+        <w:rPr>
+          <w:rFonts w:ascii="Times New Roman" w:hAnsi="Times New Roman" w:cs="Times New Roman"/>
+          <w:sz w:val="24"/>
+          <w:szCs w:val="24"/>
+        </w:rPr>
+        <w:t>Naive Bayes juga digunakan untuk melakukan analisis sentimen</w:t>
+      </w:r>
+      <w:r>
+        <w:rPr>
+          <w:rFonts w:ascii="Times New Roman" w:hAnsi="Times New Roman" w:cs="Times New Roman"/>
+          <w:sz w:val="24"/>
+          <w:szCs w:val="24"/>
+        </w:rPr>
+        <w:t xml:space="preserve"> </w:t>
+      </w:r>
+      <w:r>
+        <w:rPr>
+          <w:rFonts w:ascii="Times New Roman" w:hAnsi="Times New Roman" w:cs="Times New Roman"/>
+          <w:sz w:val="24"/>
+          <w:szCs w:val="24"/>
+        </w:rPr>
+        <w:t xml:space="preserve">terhadap </w:t>
+      </w:r>
+      <w:r>
+        <w:rPr>
+          <w:rFonts w:ascii="Times New Roman" w:hAnsi="Times New Roman" w:cs="Times New Roman"/>
+          <w:sz w:val="24"/>
+          <w:szCs w:val="24"/>
+        </w:rPr>
+        <w:t xml:space="preserve">calon </w:t>
+      </w:r>
+      <w:r>
+        <w:rPr>
+          <w:rFonts w:ascii="Times New Roman" w:hAnsi="Times New Roman" w:cs="Times New Roman"/>
+          <w:sz w:val="24"/>
+          <w:szCs w:val="24"/>
+        </w:rPr>
+        <w:t>gubenur</w:t>
+      </w:r>
+      <w:r>
+        <w:rPr>
+          <w:rFonts w:ascii="Times New Roman" w:hAnsi="Times New Roman" w:cs="Times New Roman"/>
+          <w:sz w:val="24"/>
+          <w:szCs w:val="24"/>
+        </w:rPr>
+        <w:t xml:space="preserve"> DKI</w:t>
+      </w:r>
+      <w:r>
+        <w:rPr>
+          <w:rFonts w:ascii="Times New Roman" w:hAnsi="Times New Roman" w:cs="Times New Roman"/>
+          <w:sz w:val="24"/>
+          <w:szCs w:val="24"/>
+        </w:rPr>
+        <w:t xml:space="preserve"> Jakarta</w:t>
+      </w:r>
+      <w:r>
+        <w:rPr>
+          <w:rFonts w:ascii="Times New Roman" w:hAnsi="Times New Roman" w:cs="Times New Roman"/>
+          <w:sz w:val="24"/>
+          <w:szCs w:val="24"/>
+        </w:rPr>
+        <w:t xml:space="preserve"> 2017</w:t>
+      </w:r>
+      <w:r>
+        <w:rPr>
+          <w:rFonts w:ascii="Times New Roman" w:hAnsi="Times New Roman" w:cs="Times New Roman"/>
+          <w:sz w:val="24"/>
+          <w:szCs w:val="24"/>
+        </w:rPr>
+        <w:t xml:space="preserve"> </w:t>
+      </w:r>
+      <w:r>
+        <w:rPr>
+          <w:rFonts w:ascii="Times New Roman" w:hAnsi="Times New Roman" w:cs="Times New Roman"/>
+          <w:sz w:val="24"/>
+          <w:szCs w:val="24"/>
+        </w:rPr>
+        <w:t>(</w:t>
+      </w:r>
+      <w:r>
+        <w:rPr>
+          <w:rFonts w:ascii="Times New Roman" w:hAnsi="Times New Roman" w:cs="Times New Roman"/>
+          <w:sz w:val="24"/>
+          <w:szCs w:val="24"/>
+        </w:rPr>
+        <w:t xml:space="preserve">Asrofi </w:t>
+      </w:r>
+      <w:r>
+        <w:rPr>
+          <w:rFonts w:ascii="Times New Roman" w:hAnsi="Times New Roman" w:cs="Times New Roman"/>
+          <w:sz w:val="24"/>
+          <w:szCs w:val="24"/>
+        </w:rPr>
+        <w:t>Buntoro, Ghulam, 2017</w:t>
+      </w:r>
+      <w:r>
+        <w:rPr>
+          <w:rFonts w:ascii="Times New Roman" w:hAnsi="Times New Roman" w:cs="Times New Roman"/>
+          <w:sz w:val="24"/>
+          <w:szCs w:val="24"/>
+        </w:rPr>
+        <w:t>)</w:t>
+      </w:r>
+      <w:r>
+        <w:rPr>
+          <w:rFonts w:ascii="Times New Roman" w:hAnsi="Times New Roman" w:cs="Times New Roman"/>
+          <w:sz w:val="24"/>
+          <w:szCs w:val="24"/>
+        </w:rPr>
+        <w:t xml:space="preserve"> maupun</w:t>
+      </w:r>
+      <w:r>
+        <w:rPr>
+          <w:rFonts w:ascii="Times New Roman" w:hAnsi="Times New Roman" w:cs="Times New Roman"/>
+          <w:sz w:val="24"/>
+          <w:szCs w:val="24"/>
+        </w:rPr>
+        <w:t xml:space="preserve"> terkait opini</w:t>
+      </w:r>
+      <w:r>
+        <w:rPr>
+          <w:rFonts w:ascii="Times New Roman" w:hAnsi="Times New Roman" w:cs="Times New Roman"/>
+          <w:sz w:val="24"/>
+          <w:szCs w:val="24"/>
+        </w:rPr>
+        <w:t xml:space="preserve"> </w:t>
+      </w:r>
+      <w:r>
+        <w:rPr>
+          <w:rFonts w:ascii="Times New Roman" w:hAnsi="Times New Roman" w:cs="Times New Roman"/>
+          <w:sz w:val="24"/>
+          <w:szCs w:val="24"/>
+        </w:rPr>
+        <w:t>mengenai</w:t>
+      </w:r>
+      <w:r>
+        <w:rPr>
+          <w:rFonts w:ascii="Times New Roman" w:hAnsi="Times New Roman" w:cs="Times New Roman"/>
+          <w:sz w:val="24"/>
+          <w:szCs w:val="24"/>
+        </w:rPr>
+        <w:t xml:space="preserve"> film</w:t>
+      </w:r>
+      <w:r>
+        <w:rPr>
+          <w:rFonts w:ascii="Times New Roman" w:hAnsi="Times New Roman" w:cs="Times New Roman"/>
+          <w:sz w:val="24"/>
+          <w:szCs w:val="24"/>
+        </w:rPr>
+        <w:t xml:space="preserve"> </w:t>
+      </w:r>
+      <w:r>
+        <w:rPr>
+          <w:rFonts w:ascii="Times New Roman" w:hAnsi="Times New Roman" w:cs="Times New Roman"/>
+          <w:sz w:val="24"/>
+          <w:szCs w:val="24"/>
+        </w:rPr>
+        <w:t>(</w:t>
+      </w:r>
+      <w:r>
+        <w:rPr>
+          <w:rFonts w:ascii="Times New Roman" w:hAnsi="Times New Roman" w:cs="Times New Roman"/>
+          <w:sz w:val="24"/>
+          <w:szCs w:val="24"/>
+        </w:rPr>
+        <w:t>Antinasari, Setya &amp; Ali</w:t>
+      </w:r>
+      <w:r>
+        <w:rPr>
+          <w:rFonts w:ascii="Times New Roman" w:hAnsi="Times New Roman" w:cs="Times New Roman"/>
+          <w:sz w:val="24"/>
+          <w:szCs w:val="24"/>
+        </w:rPr>
+        <w:t>,</w:t>
+      </w:r>
+      <w:r>
+        <w:rPr>
+          <w:rFonts w:ascii="Times New Roman" w:hAnsi="Times New Roman" w:cs="Times New Roman"/>
+          <w:sz w:val="24"/>
+          <w:szCs w:val="24"/>
+        </w:rPr>
+        <w:t xml:space="preserve"> 2017</w:t>
+      </w:r>
+      <w:r>
+        <w:rPr>
+          <w:rFonts w:ascii="Times New Roman" w:hAnsi="Times New Roman" w:cs="Times New Roman"/>
+          <w:sz w:val="24"/>
+          <w:szCs w:val="24"/>
+        </w:rPr>
+        <w:t>)</w:t>
+      </w:r>
+      <w:r>
+        <w:rPr>
+          <w:rFonts w:ascii="Times New Roman" w:hAnsi="Times New Roman" w:cs="Times New Roman"/>
+          <w:sz w:val="24"/>
+          <w:szCs w:val="24"/>
+        </w:rPr>
+        <w:t xml:space="preserve"> pada media sosial twitter </w:t>
+      </w:r>
+      <w:r>
+        <w:rPr>
+          <w:rFonts w:ascii="Times New Roman" w:hAnsi="Times New Roman" w:cs="Times New Roman"/>
+          <w:sz w:val="24"/>
+          <w:szCs w:val="24"/>
+        </w:rPr>
+        <w:t xml:space="preserve">dengan </w:t>
+      </w:r>
+      <w:r>
+        <w:rPr>
+          <w:rFonts w:ascii="Times New Roman" w:hAnsi="Times New Roman" w:cs="Times New Roman"/>
+          <w:sz w:val="24"/>
+          <w:szCs w:val="24"/>
+        </w:rPr>
+        <w:t>nilai</w:t>
+      </w:r>
+      <w:r>
+        <w:rPr>
+          <w:rFonts w:ascii="Times New Roman" w:hAnsi="Times New Roman" w:cs="Times New Roman"/>
+          <w:sz w:val="24"/>
+          <w:szCs w:val="24"/>
+        </w:rPr>
+        <w:t xml:space="preserve"> akurasi </w:t>
+      </w:r>
+      <w:r>
+        <w:rPr>
+          <w:rFonts w:ascii="Times New Roman" w:hAnsi="Times New Roman" w:cs="Times New Roman"/>
+          <w:sz w:val="24"/>
+          <w:szCs w:val="24"/>
+        </w:rPr>
+        <w:t>hingga</w:t>
+      </w:r>
+      <w:r>
+        <w:rPr>
+          <w:rFonts w:ascii="Times New Roman" w:hAnsi="Times New Roman" w:cs="Times New Roman"/>
+          <w:sz w:val="24"/>
+          <w:szCs w:val="24"/>
+        </w:rPr>
+        <w:t xml:space="preserve"> </w:t>
+      </w:r>
+      <w:r>
+        <w:rPr>
+          <w:rFonts w:ascii="Times New Roman" w:hAnsi="Times New Roman" w:cs="Times New Roman"/>
+          <w:sz w:val="24"/>
+          <w:szCs w:val="24"/>
+        </w:rPr>
+        <w:t>9</w:t>
+      </w:r>
+      <w:r>
+        <w:rPr>
+          <w:rFonts w:ascii="Times New Roman" w:hAnsi="Times New Roman" w:cs="Times New Roman"/>
+          <w:sz w:val="24"/>
+          <w:szCs w:val="24"/>
+        </w:rPr>
+        <w:t>5%</w:t>
+      </w:r>
+      <w:r>
+        <w:rPr>
+          <w:rFonts w:ascii="Times New Roman" w:hAnsi="Times New Roman" w:cs="Times New Roman"/>
+          <w:sz w:val="24"/>
+          <w:szCs w:val="24"/>
+        </w:rPr>
+        <w:t>.</w:t>
+      </w:r>
+    </w:p>
+    <w:p>
+      <w:pPr>
+        <w:ind w:left="1134" w:firstLine="567"/>
+        <w:jc w:val="both"/>
+        <w:rPr>
+          <w:rFonts w:ascii="Times New Roman" w:hAnsi="Times New Roman" w:cs="Times New Roman"/>
+          <w:sz w:val="24"/>
+          <w:szCs w:val="24"/>
+        </w:rPr>
+      </w:pPr>
+      <w:r>
+        <w:rPr>
+          <w:rFonts w:ascii="Times New Roman" w:hAnsi="Times New Roman" w:cs="Times New Roman"/>
+          <w:sz w:val="24"/>
+          <w:szCs w:val="24"/>
+        </w:rPr>
+        <w:t>Penelitian ini b</w:t>
+      </w:r>
+      <w:r>
+        <w:rPr>
+          <w:rFonts w:ascii="Times New Roman" w:hAnsi="Times New Roman" w:cs="Times New Roman"/>
+          <w:sz w:val="24"/>
+          <w:szCs w:val="24"/>
+        </w:rPr>
+        <w:t>ertujuan untuk melakukan analisis</w:t>
+      </w:r>
+      <w:r>
+        <w:rPr>
+          <w:rFonts w:ascii="Times New Roman" w:hAnsi="Times New Roman" w:cs="Times New Roman"/>
+          <w:sz w:val="24"/>
+          <w:szCs w:val="24"/>
+        </w:rPr>
+        <w:t xml:space="preserve"> </w:t>
+      </w:r>
+      <w:r>
+        <w:rPr>
+          <w:rFonts w:ascii="Times New Roman" w:hAnsi="Times New Roman" w:cs="Times New Roman"/>
+          <w:sz w:val="24"/>
+          <w:szCs w:val="24"/>
+        </w:rPr>
+        <w:t>sentimen</w:t>
+      </w:r>
+      <w:r>
+        <w:rPr>
+          <w:rFonts w:ascii="Times New Roman" w:hAnsi="Times New Roman" w:cs="Times New Roman"/>
+          <w:sz w:val="24"/>
+          <w:szCs w:val="24"/>
+        </w:rPr>
+        <w:t xml:space="preserve"> masyarakat terhadap sistem pembelajaran daring</w:t>
+      </w:r>
+      <w:r>
+        <w:rPr>
+          <w:rFonts w:ascii="Times New Roman" w:hAnsi="Times New Roman" w:cs="Times New Roman"/>
+          <w:sz w:val="24"/>
+          <w:szCs w:val="24"/>
+        </w:rPr>
+        <w:t>,</w:t>
+      </w:r>
+      <w:bookmarkStart w:id="0" w:name="_GoBack"/>
+      <w:bookmarkEnd w:id="0"/>
+      <w:r>
+        <w:rPr>
+          <w:rFonts w:ascii="Times New Roman" w:hAnsi="Times New Roman" w:cs="Times New Roman"/>
+          <w:sz w:val="24"/>
+          <w:szCs w:val="24"/>
+        </w:rPr>
+        <w:t xml:space="preserve"> menggunakan</w:t>
+      </w:r>
+      <w:r>
+        <w:rPr>
+          <w:rFonts w:ascii="Times New Roman" w:hAnsi="Times New Roman" w:cs="Times New Roman"/>
+          <w:sz w:val="24"/>
+          <w:szCs w:val="24"/>
+        </w:rPr>
+        <w:t xml:space="preserve"> </w:t>
+      </w:r>
+      <w:r>
+        <w:rPr>
+          <w:rFonts w:ascii="Times New Roman" w:hAnsi="Times New Roman" w:cs="Times New Roman"/>
+          <w:sz w:val="24"/>
+          <w:szCs w:val="24"/>
+        </w:rPr>
+        <w:t xml:space="preserve">metode analisis sentimen dengan </w:t>
+      </w:r>
+      <w:r>
+        <w:rPr>
+          <w:rFonts w:ascii="Times New Roman" w:hAnsi="Times New Roman" w:cs="Times New Roman"/>
+          <w:sz w:val="24"/>
+          <w:szCs w:val="24"/>
+        </w:rPr>
+        <w:t>algoritme</w:t>
+      </w:r>
+      <w:r>
+        <w:rPr>
+          <w:rFonts w:ascii="Times New Roman" w:hAnsi="Times New Roman" w:cs="Times New Roman"/>
+          <w:sz w:val="24"/>
+          <w:szCs w:val="24"/>
+        </w:rPr>
+        <w:t xml:space="preserve"> klasifikasi</w:t>
+      </w:r>
+      <w:r>
+        <w:rPr>
+          <w:rFonts w:ascii="Times New Roman" w:hAnsi="Times New Roman" w:cs="Times New Roman"/>
+          <w:sz w:val="24"/>
+          <w:szCs w:val="24"/>
+        </w:rPr>
+        <w:t xml:space="preserve"> </w:t>
+      </w:r>
+      <w:r>
+        <w:rPr>
+          <w:rFonts w:ascii="Times New Roman" w:hAnsi="Times New Roman" w:cs="Times New Roman"/>
+          <w:i/>
+          <w:sz w:val="24"/>
+          <w:szCs w:val="24"/>
+        </w:rPr>
+        <w:t>naïve bayes classifier</w:t>
+      </w:r>
+      <w:r>
+        <w:rPr>
+          <w:rFonts w:ascii="Times New Roman" w:hAnsi="Times New Roman" w:cs="Times New Roman"/>
+          <w:sz w:val="24"/>
+          <w:szCs w:val="24"/>
+        </w:rPr>
+        <w:t xml:space="preserve"> </w:t>
+      </w:r>
+      <w:r>
+        <w:rPr>
+          <w:rFonts w:ascii="Times New Roman" w:hAnsi="Times New Roman" w:cs="Times New Roman"/>
+          <w:sz w:val="24"/>
+          <w:szCs w:val="24"/>
+        </w:rPr>
+        <w:t>dan</w:t>
+      </w:r>
+      <w:r>
+        <w:rPr>
+          <w:rFonts w:ascii="Times New Roman" w:hAnsi="Times New Roman" w:cs="Times New Roman"/>
+          <w:sz w:val="24"/>
+          <w:szCs w:val="24"/>
+        </w:rPr>
+        <w:t xml:space="preserve"> pembobotan </w:t>
+      </w:r>
+      <w:r>
+        <w:rPr>
+          <w:rFonts w:ascii="Times New Roman" w:hAnsi="Times New Roman" w:cs="Times New Roman"/>
+          <w:i/>
+          <w:sz w:val="24"/>
+          <w:szCs w:val="24"/>
+        </w:rPr>
+        <w:t>Term Frequency - Inverse Document Frequency</w:t>
+      </w:r>
+      <w:r>
+        <w:rPr>
+          <w:rFonts w:ascii="Times New Roman" w:hAnsi="Times New Roman" w:cs="Times New Roman"/>
+          <w:sz w:val="24"/>
+          <w:szCs w:val="24"/>
+        </w:rPr>
+        <w:t xml:space="preserve"> (TF-IDF)</w:t>
+      </w:r>
+      <w:r>
+        <w:rPr>
+          <w:rFonts w:ascii="Times New Roman" w:hAnsi="Times New Roman" w:cs="Times New Roman"/>
+          <w:sz w:val="24"/>
+          <w:szCs w:val="24"/>
+        </w:rPr>
+        <w:t xml:space="preserve"> disertai fitur kamus untuk penentuan sentimen</w:t>
+      </w:r>
+      <w:r>
+        <w:rPr>
+          <w:rFonts w:ascii="Times New Roman" w:hAnsi="Times New Roman" w:cs="Times New Roman"/>
+          <w:sz w:val="24"/>
+          <w:szCs w:val="24"/>
+        </w:rPr>
+        <w:t xml:space="preserve">. </w:t>
+      </w:r>
+      <w:r>
+        <w:rPr>
+          <w:rFonts w:ascii="Times New Roman" w:hAnsi="Times New Roman" w:cs="Times New Roman"/>
+          <w:i/>
+          <w:sz w:val="24"/>
+          <w:szCs w:val="24"/>
+        </w:rPr>
+        <w:t>Dataset</w:t>
+      </w:r>
+      <w:r>
+        <w:rPr>
+          <w:rFonts w:ascii="Times New Roman" w:hAnsi="Times New Roman" w:cs="Times New Roman"/>
+          <w:sz w:val="24"/>
+          <w:szCs w:val="24"/>
+        </w:rPr>
+        <w:t xml:space="preserve"> yang digunakan </w:t>
+      </w:r>
+      <w:r>
+        <w:rPr>
+          <w:rFonts w:ascii="Times New Roman" w:hAnsi="Times New Roman" w:cs="Times New Roman"/>
+          <w:sz w:val="24"/>
+          <w:szCs w:val="24"/>
+        </w:rPr>
+        <w:t>berupa</w:t>
+      </w:r>
+      <w:r>
+        <w:rPr>
+          <w:rFonts w:ascii="Times New Roman" w:hAnsi="Times New Roman" w:cs="Times New Roman"/>
+          <w:sz w:val="24"/>
+          <w:szCs w:val="24"/>
+        </w:rPr>
+        <w:t xml:space="preserve"> teks</w:t>
+      </w:r>
+      <w:r>
+        <w:rPr>
+          <w:rFonts w:ascii="Times New Roman" w:hAnsi="Times New Roman" w:cs="Times New Roman"/>
+          <w:sz w:val="24"/>
+          <w:szCs w:val="24"/>
+        </w:rPr>
+        <w:t xml:space="preserve"> </w:t>
+      </w:r>
+      <w:r>
+        <w:rPr>
+          <w:rFonts w:ascii="Times New Roman" w:hAnsi="Times New Roman" w:cs="Times New Roman"/>
+          <w:sz w:val="24"/>
+          <w:szCs w:val="24"/>
+        </w:rPr>
+        <w:t>kicauan</w:t>
+      </w:r>
+      <w:r>
+        <w:rPr>
+          <w:rFonts w:ascii="Times New Roman" w:hAnsi="Times New Roman" w:cs="Times New Roman"/>
+          <w:sz w:val="24"/>
+          <w:szCs w:val="24"/>
+        </w:rPr>
+        <w:t xml:space="preserve"> </w:t>
+      </w:r>
+      <w:r>
+        <w:rPr>
+          <w:rFonts w:ascii="Times New Roman" w:hAnsi="Times New Roman" w:cs="Times New Roman"/>
+          <w:sz w:val="24"/>
+          <w:szCs w:val="24"/>
+        </w:rPr>
+        <w:t>(tweet)</w:t>
+      </w:r>
+      <w:r>
+        <w:rPr>
+          <w:rFonts w:ascii="Times New Roman" w:hAnsi="Times New Roman" w:cs="Times New Roman"/>
+          <w:sz w:val="24"/>
+          <w:szCs w:val="24"/>
+        </w:rPr>
+        <w:t xml:space="preserve"> </w:t>
+      </w:r>
+      <w:r>
+        <w:rPr>
+          <w:rFonts w:ascii="Times New Roman" w:hAnsi="Times New Roman" w:cs="Times New Roman"/>
+          <w:sz w:val="24"/>
+          <w:szCs w:val="24"/>
+        </w:rPr>
+        <w:t>yang bersumber dari media sosial Twitter</w:t>
+      </w:r>
+      <w:r>
+        <w:rPr>
+          <w:rFonts w:ascii="Times New Roman" w:hAnsi="Times New Roman" w:cs="Times New Roman"/>
+          <w:sz w:val="24"/>
+          <w:szCs w:val="24"/>
+        </w:rPr>
+        <w:t xml:space="preserve"> dengan kata kunci </w:t>
+      </w:r>
+      <w:r>
+        <w:rPr>
+          <w:rFonts w:ascii="Times New Roman" w:hAnsi="Times New Roman" w:cs="Times New Roman"/>
+          <w:sz w:val="24"/>
+          <w:szCs w:val="24"/>
+        </w:rPr>
+        <w:t>X, Y, dan Z.</w:t>
+      </w:r>
+      <w:r>
+        <w:rPr>
+          <w:rFonts w:ascii="Times New Roman" w:hAnsi="Times New Roman" w:cs="Times New Roman"/>
+          <w:sz w:val="24"/>
+          <w:szCs w:val="24"/>
+        </w:rPr>
+        <w:t xml:space="preserve"> </w:t>
+      </w:r>
+      <w:r>
+        <w:rPr>
+          <w:rFonts w:ascii="Times New Roman" w:hAnsi="Times New Roman" w:cs="Times New Roman"/>
+          <w:sz w:val="24"/>
+          <w:szCs w:val="24"/>
+        </w:rPr>
+        <w:t xml:space="preserve">Pengumpulan </w:t>
+      </w:r>
+      <w:r>
+        <w:rPr>
+          <w:rFonts w:ascii="Times New Roman" w:hAnsi="Times New Roman" w:cs="Times New Roman"/>
+          <w:i/>
+          <w:sz w:val="24"/>
+          <w:szCs w:val="24"/>
+        </w:rPr>
+        <w:t>dataset</w:t>
+      </w:r>
+      <w:r>
+        <w:rPr>
+          <w:rFonts w:ascii="Times New Roman" w:hAnsi="Times New Roman" w:cs="Times New Roman"/>
+          <w:sz w:val="24"/>
+          <w:szCs w:val="24"/>
+        </w:rPr>
+        <w:t xml:space="preserve"> dilakukan pada tanggal 1 Desember </w:t>
+      </w:r>
+      <w:r>
+        <w:rPr>
+          <w:rFonts w:ascii="Times New Roman" w:hAnsi="Times New Roman" w:cs="Times New Roman"/>
+          <w:sz w:val="24"/>
+          <w:szCs w:val="24"/>
+        </w:rPr>
+        <w:t xml:space="preserve">2020 </w:t>
+      </w:r>
+      <w:r>
+        <w:rPr>
+          <w:rFonts w:ascii="Times New Roman" w:hAnsi="Times New Roman" w:cs="Times New Roman"/>
+          <w:sz w:val="24"/>
+          <w:szCs w:val="24"/>
+        </w:rPr>
+        <w:t xml:space="preserve">– 31 Januari </w:t>
+      </w:r>
+      <w:r>
+        <w:rPr>
+          <w:rFonts w:ascii="Times New Roman" w:hAnsi="Times New Roman" w:cs="Times New Roman"/>
+          <w:sz w:val="24"/>
+          <w:szCs w:val="24"/>
+        </w:rPr>
+        <w:t xml:space="preserve">2021 </w:t>
+      </w:r>
+      <w:r>
+        <w:rPr>
+          <w:rFonts w:ascii="Times New Roman" w:hAnsi="Times New Roman" w:cs="Times New Roman"/>
+          <w:sz w:val="24"/>
+          <w:szCs w:val="24"/>
+        </w:rPr>
+        <w:t xml:space="preserve">dengan menggunakan </w:t>
+      </w:r>
+      <w:r>
+        <w:rPr>
+          <w:rFonts w:ascii="Times New Roman" w:hAnsi="Times New Roman" w:cs="Times New Roman"/>
+          <w:i/>
+          <w:sz w:val="24"/>
+          <w:szCs w:val="24"/>
+        </w:rPr>
+        <w:t>standard</w:t>
+      </w:r>
+      <w:r>
+        <w:rPr>
+          <w:rFonts w:ascii="Times New Roman" w:hAnsi="Times New Roman" w:cs="Times New Roman"/>
+          <w:sz w:val="24"/>
+          <w:szCs w:val="24"/>
+        </w:rPr>
+        <w:t xml:space="preserve"> </w:t>
+      </w:r>
+      <w:r>
+        <w:rPr>
+          <w:rFonts w:ascii="Times New Roman" w:hAnsi="Times New Roman" w:cs="Times New Roman"/>
+          <w:i/>
+          <w:sz w:val="24"/>
+          <w:szCs w:val="24"/>
+        </w:rPr>
+        <w:t>search</w:t>
+      </w:r>
+      <w:r>
+        <w:rPr>
+          <w:rFonts w:ascii="Times New Roman" w:hAnsi="Times New Roman" w:cs="Times New Roman"/>
+          <w:sz w:val="24"/>
+          <w:szCs w:val="24"/>
+        </w:rPr>
+        <w:t xml:space="preserve"> </w:t>
+      </w:r>
+      <w:r>
+        <w:rPr>
+          <w:rFonts w:ascii="Times New Roman" w:hAnsi="Times New Roman" w:cs="Times New Roman"/>
+          <w:i/>
+          <w:sz w:val="24"/>
+          <w:szCs w:val="24"/>
+        </w:rPr>
+        <w:t>API</w:t>
+      </w:r>
+      <w:r>
+        <w:rPr>
+          <w:rFonts w:ascii="Times New Roman" w:hAnsi="Times New Roman" w:cs="Times New Roman"/>
+          <w:sz w:val="24"/>
+          <w:szCs w:val="24"/>
+        </w:rPr>
+        <w:t xml:space="preserve"> Twitter.</w:t>
+      </w:r>
     </w:p>
     <w:p>
       <w:pPr>
@@ -971,6 +1977,7 @@
           <w:sz w:val="24"/>
           <w:szCs w:val="24"/>
         </w:rPr>
+        <w:lastRenderedPageBreak/>
         <w:t>Perumusan Masalah</w:t>
       </w:r>
     </w:p>

</xml_diff>